<commit_message>
committing after making changes to the markdown cells
</commit_message>
<xml_diff>
--- a/FinalProjectProposal_BhagyaSreeChanda1.docx
+++ b/FinalProjectProposal_BhagyaSreeChanda1.docx
@@ -48,7 +48,7 @@
           <w:szCs w:val="24"/>
           <w:highlight w:val="yellow"/>
         </w:rPr>
-        <w:t xml:space="preserve">Ans: I want to analyze between twitter accounts of </w:t>
+        <w:t xml:space="preserve">Ans: I want to analyze between </w:t>
       </w:r>
       <w:r>
         <w:rPr>
@@ -69,7 +69,162 @@
           <w:szCs w:val="24"/>
           <w:highlight w:val="yellow"/>
         </w:rPr>
-        <w:t xml:space="preserve"> both of them are famous Indian newspapers, I want to see which accounts are having good lexical diversity, sentiment analysis, more retweets.</w:t>
+        <w:t xml:space="preserve"> both of them are famous Indian newspapers, I want to see which accounts are having good lexical diversity, </w:t>
+      </w:r>
+      <w:r>
+        <w:rPr>
+          <w:rFonts w:ascii="Times New Roman" w:eastAsia="Times New Roman" w:hAnsi="Times New Roman" w:cs="Times New Roman"/>
+          <w:color w:val="2D3B45"/>
+          <w:sz w:val="24"/>
+          <w:szCs w:val="24"/>
+          <w:highlight w:val="yellow"/>
+        </w:rPr>
+        <w:t>word occurrences</w:t>
+      </w:r>
+      <w:r>
+        <w:rPr>
+          <w:rFonts w:ascii="Times New Roman" w:eastAsia="Times New Roman" w:hAnsi="Times New Roman" w:cs="Times New Roman"/>
+          <w:color w:val="2D3B45"/>
+          <w:sz w:val="24"/>
+          <w:szCs w:val="24"/>
+          <w:highlight w:val="yellow"/>
+        </w:rPr>
+        <w:t xml:space="preserve">, </w:t>
+      </w:r>
+      <w:r>
+        <w:rPr>
+          <w:rFonts w:ascii="Times New Roman" w:eastAsia="Times New Roman" w:hAnsi="Times New Roman" w:cs="Times New Roman"/>
+          <w:color w:val="2D3B45"/>
+          <w:sz w:val="24"/>
+          <w:szCs w:val="24"/>
+          <w:highlight w:val="yellow"/>
+        </w:rPr>
+        <w:t>sentiment analysis,</w:t>
+      </w:r>
+      <w:r>
+        <w:rPr>
+          <w:rFonts w:ascii="Times New Roman" w:eastAsia="Times New Roman" w:hAnsi="Times New Roman" w:cs="Times New Roman"/>
+          <w:color w:val="2D3B45"/>
+          <w:sz w:val="24"/>
+          <w:szCs w:val="24"/>
+          <w:highlight w:val="yellow"/>
+        </w:rPr>
+        <w:t xml:space="preserve"> </w:t>
+      </w:r>
+      <w:r>
+        <w:rPr>
+          <w:rFonts w:ascii="Times New Roman" w:eastAsia="Times New Roman" w:hAnsi="Times New Roman" w:cs="Times New Roman"/>
+          <w:color w:val="2D3B45"/>
+          <w:sz w:val="24"/>
+          <w:szCs w:val="24"/>
+          <w:highlight w:val="yellow"/>
+        </w:rPr>
+        <w:t>common words</w:t>
+      </w:r>
+      <w:r>
+        <w:rPr>
+          <w:rFonts w:ascii="Times New Roman" w:eastAsia="Times New Roman" w:hAnsi="Times New Roman" w:cs="Times New Roman"/>
+          <w:color w:val="2D3B45"/>
+          <w:sz w:val="24"/>
+          <w:szCs w:val="24"/>
+          <w:highlight w:val="yellow"/>
+        </w:rPr>
+        <w:t xml:space="preserve">, </w:t>
+      </w:r>
+      <w:r>
+        <w:rPr>
+          <w:rFonts w:ascii="Times New Roman" w:eastAsia="Times New Roman" w:hAnsi="Times New Roman" w:cs="Times New Roman"/>
+          <w:color w:val="2D3B45"/>
+          <w:sz w:val="24"/>
+          <w:szCs w:val="24"/>
+          <w:highlight w:val="yellow"/>
+        </w:rPr>
+        <w:t>generate word cloud</w:t>
+      </w:r>
+      <w:r>
+        <w:rPr>
+          <w:rFonts w:ascii="Times New Roman" w:eastAsia="Times New Roman" w:hAnsi="Times New Roman" w:cs="Times New Roman"/>
+          <w:color w:val="2D3B45"/>
+          <w:sz w:val="24"/>
+          <w:szCs w:val="24"/>
+          <w:highlight w:val="yellow"/>
+        </w:rPr>
+        <w:t>.</w:t>
+      </w:r>
+    </w:p>
+    <w:p>
+      <w:pPr>
+        <w:shd w:val="clear" w:color="auto" w:fill="FFFFFF"/>
+        <w:spacing w:before="100" w:beforeAutospacing="1" w:after="100" w:afterAutospacing="1" w:line="240" w:lineRule="auto"/>
+        <w:ind w:left="375"/>
+        <w:rPr>
+          <w:rFonts w:ascii="Times New Roman" w:eastAsia="Times New Roman" w:hAnsi="Times New Roman" w:cs="Times New Roman"/>
+          <w:color w:val="2D3B45"/>
+          <w:sz w:val="24"/>
+          <w:szCs w:val="24"/>
+        </w:rPr>
+      </w:pPr>
+      <w:r>
+        <w:rPr>
+          <w:rFonts w:ascii="Times New Roman" w:eastAsia="Times New Roman" w:hAnsi="Times New Roman" w:cs="Times New Roman"/>
+          <w:b/>
+          <w:color w:val="2D3B45"/>
+          <w:sz w:val="24"/>
+          <w:szCs w:val="24"/>
+          <w:highlight w:val="yellow"/>
+        </w:rPr>
+        <w:t>How different are two newspapers discussing a specific news, Wh</w:t>
+      </w:r>
+      <w:r>
+        <w:rPr>
+          <w:rFonts w:ascii="Times New Roman" w:eastAsia="Times New Roman" w:hAnsi="Times New Roman" w:cs="Times New Roman"/>
+          <w:b/>
+          <w:color w:val="2D3B45"/>
+          <w:sz w:val="24"/>
+          <w:szCs w:val="24"/>
+          <w:highlight w:val="yellow"/>
+        </w:rPr>
+        <w:t>ich Newspaper is best to read?</w:t>
+      </w:r>
+      <w:r>
+        <w:rPr>
+          <w:rFonts w:ascii="Times New Roman" w:eastAsia="Times New Roman" w:hAnsi="Times New Roman" w:cs="Times New Roman"/>
+          <w:color w:val="2D3B45"/>
+          <w:sz w:val="24"/>
+          <w:szCs w:val="24"/>
+          <w:highlight w:val="yellow"/>
+        </w:rPr>
+        <w:t xml:space="preserve"> </w:t>
+      </w:r>
+      <w:r>
+        <w:rPr>
+          <w:rFonts w:ascii="Times New Roman" w:eastAsia="Times New Roman" w:hAnsi="Times New Roman" w:cs="Times New Roman"/>
+          <w:color w:val="2D3B45"/>
+          <w:sz w:val="24"/>
+          <w:szCs w:val="24"/>
+          <w:highlight w:val="yellow"/>
+        </w:rPr>
+        <w:t>The main objective of this project is analyze how both Newspapers</w:t>
+      </w:r>
+      <w:r>
+        <w:rPr>
+          <w:rFonts w:ascii="Times New Roman" w:eastAsia="Times New Roman" w:hAnsi="Times New Roman" w:cs="Times New Roman"/>
+          <w:color w:val="2D3B45"/>
+          <w:sz w:val="24"/>
+          <w:szCs w:val="24"/>
+          <w:highlight w:val="yellow"/>
+        </w:rPr>
+        <w:t xml:space="preserve"> </w:t>
+      </w:r>
+      <w:r>
+        <w:rPr>
+          <w:rFonts w:ascii="Times New Roman" w:eastAsia="Times New Roman" w:hAnsi="Times New Roman" w:cs="Times New Roman"/>
+          <w:color w:val="2D3B45"/>
+          <w:sz w:val="24"/>
+          <w:szCs w:val="24"/>
+          <w:highlight w:val="yellow"/>
+        </w:rPr>
+        <w:t>(Times Of India and The Hindu) reacted to major incident on WhatsApp. Also to analyze the content of these two Newspapers addressing the matter.</w:t>
       </w:r>
     </w:p>
     <w:p>
@@ -119,59 +274,127 @@
           <w:szCs w:val="24"/>
           <w:highlight w:val="yellow"/>
         </w:rPr>
-        <w:t xml:space="preserve">Ans: For this, I am mining from </w:t>
-      </w:r>
-      <w:r>
-        <w:rPr>
-          <w:rFonts w:ascii="Times New Roman" w:eastAsia="Times New Roman" w:hAnsi="Times New Roman" w:cs="Times New Roman"/>
-          <w:b/>
-          <w:color w:val="2D3B45"/>
-          <w:sz w:val="24"/>
-          <w:szCs w:val="24"/>
-          <w:highlight w:val="yellow"/>
-        </w:rPr>
-        <w:t>twitter</w:t>
-      </w:r>
-      <w:r>
-        <w:rPr>
-          <w:rFonts w:ascii="Times New Roman" w:eastAsia="Times New Roman" w:hAnsi="Times New Roman" w:cs="Times New Roman"/>
-          <w:color w:val="2D3B45"/>
-          <w:sz w:val="24"/>
-          <w:szCs w:val="24"/>
-          <w:highlight w:val="yellow"/>
-        </w:rPr>
-        <w:t>, get the data from twitter and pickle</w:t>
-      </w:r>
-      <w:r>
-        <w:rPr>
-          <w:rFonts w:ascii="Times New Roman" w:eastAsia="Times New Roman" w:hAnsi="Times New Roman" w:cs="Times New Roman"/>
-          <w:color w:val="2D3B45"/>
-          <w:sz w:val="24"/>
-          <w:szCs w:val="24"/>
-          <w:highlight w:val="yellow"/>
-        </w:rPr>
-        <w:t xml:space="preserve"> using dump</w:t>
-      </w:r>
-      <w:bookmarkStart w:id="0" w:name="_GoBack"/>
-      <w:bookmarkEnd w:id="0"/>
-      <w:r>
-        <w:rPr>
-          <w:rFonts w:ascii="Times New Roman" w:eastAsia="Times New Roman" w:hAnsi="Times New Roman" w:cs="Times New Roman"/>
-          <w:color w:val="2D3B45"/>
-          <w:sz w:val="24"/>
-          <w:szCs w:val="24"/>
-          <w:highlight w:val="yellow"/>
-        </w:rPr>
-        <w:t xml:space="preserve"> and load it into file</w:t>
-      </w:r>
-      <w:r>
-        <w:rPr>
-          <w:rFonts w:ascii="Times New Roman" w:eastAsia="Times New Roman" w:hAnsi="Times New Roman" w:cs="Times New Roman"/>
-          <w:color w:val="2D3B45"/>
-          <w:sz w:val="24"/>
-          <w:szCs w:val="24"/>
-        </w:rPr>
-        <w:t>.</w:t>
+        <w:t>Ans: For this, I am</w:t>
+      </w:r>
+      <w:r>
+        <w:rPr>
+          <w:rFonts w:ascii="Times New Roman" w:eastAsia="Times New Roman" w:hAnsi="Times New Roman" w:cs="Times New Roman"/>
+          <w:color w:val="2D3B45"/>
+          <w:sz w:val="24"/>
+          <w:szCs w:val="24"/>
+          <w:highlight w:val="yellow"/>
+        </w:rPr>
+        <w:t xml:space="preserve"> getting the data from online newspapers through </w:t>
+      </w:r>
+      <w:r>
+        <w:rPr>
+          <w:rFonts w:ascii="Times New Roman" w:eastAsia="Times New Roman" w:hAnsi="Times New Roman" w:cs="Times New Roman"/>
+          <w:color w:val="2D3B45"/>
+          <w:sz w:val="24"/>
+          <w:szCs w:val="24"/>
+          <w:highlight w:val="yellow"/>
+        </w:rPr>
+        <w:t>URL</w:t>
+      </w:r>
+      <w:r>
+        <w:rPr>
+          <w:rFonts w:ascii="Times New Roman" w:eastAsia="Times New Roman" w:hAnsi="Times New Roman" w:cs="Times New Roman"/>
+          <w:color w:val="2D3B45"/>
+          <w:sz w:val="24"/>
+          <w:szCs w:val="24"/>
+          <w:highlight w:val="yellow"/>
+        </w:rPr>
+        <w:t xml:space="preserve">, get the data from </w:t>
+      </w:r>
+      <w:r>
+        <w:rPr>
+          <w:rFonts w:ascii="Times New Roman" w:eastAsia="Times New Roman" w:hAnsi="Times New Roman" w:cs="Times New Roman"/>
+          <w:color w:val="2D3B45"/>
+          <w:sz w:val="24"/>
+          <w:szCs w:val="24"/>
+          <w:highlight w:val="yellow"/>
+        </w:rPr>
+        <w:t xml:space="preserve">URL </w:t>
+      </w:r>
+      <w:r>
+        <w:rPr>
+          <w:rFonts w:ascii="Times New Roman" w:eastAsia="Times New Roman" w:hAnsi="Times New Roman" w:cs="Times New Roman"/>
+          <w:color w:val="2D3B45"/>
+          <w:sz w:val="24"/>
+          <w:szCs w:val="24"/>
+          <w:highlight w:val="yellow"/>
+        </w:rPr>
+        <w:t xml:space="preserve">and </w:t>
+      </w:r>
+      <w:r>
+        <w:rPr>
+          <w:rFonts w:ascii="Times New Roman" w:eastAsia="Times New Roman" w:hAnsi="Times New Roman" w:cs="Times New Roman"/>
+          <w:color w:val="2D3B45"/>
+          <w:sz w:val="24"/>
+          <w:szCs w:val="24"/>
+          <w:highlight w:val="yellow"/>
+        </w:rPr>
+        <w:t xml:space="preserve">use the data gathered from </w:t>
+      </w:r>
+      <w:r>
+        <w:rPr>
+          <w:rFonts w:ascii="Times New Roman" w:eastAsia="Times New Roman" w:hAnsi="Times New Roman" w:cs="Times New Roman"/>
+          <w:color w:val="2D3B45"/>
+          <w:sz w:val="24"/>
+          <w:szCs w:val="24"/>
+          <w:highlight w:val="yellow"/>
+        </w:rPr>
+        <w:t>URL</w:t>
+      </w:r>
+      <w:r>
+        <w:rPr>
+          <w:rFonts w:ascii="Times New Roman" w:eastAsia="Times New Roman" w:hAnsi="Times New Roman" w:cs="Times New Roman"/>
+          <w:color w:val="2D3B45"/>
+          <w:sz w:val="24"/>
+          <w:szCs w:val="24"/>
+          <w:highlight w:val="yellow"/>
+        </w:rPr>
+        <w:t>, perform lexical diversity, word occurrences, sentiment analysis,</w:t>
+      </w:r>
+      <w:r>
+        <w:rPr>
+          <w:rFonts w:ascii="Times New Roman" w:eastAsia="Times New Roman" w:hAnsi="Times New Roman" w:cs="Times New Roman"/>
+          <w:color w:val="2D3B45"/>
+          <w:sz w:val="24"/>
+          <w:szCs w:val="24"/>
+          <w:highlight w:val="yellow"/>
+        </w:rPr>
+        <w:t xml:space="preserve"> </w:t>
+      </w:r>
+      <w:r>
+        <w:rPr>
+          <w:rFonts w:ascii="Times New Roman" w:eastAsia="Times New Roman" w:hAnsi="Times New Roman" w:cs="Times New Roman"/>
+          <w:color w:val="2D3B45"/>
+          <w:sz w:val="24"/>
+          <w:szCs w:val="24"/>
+          <w:highlight w:val="yellow"/>
+        </w:rPr>
+        <w:t>common words</w:t>
+      </w:r>
+      <w:r>
+        <w:rPr>
+          <w:rFonts w:ascii="Times New Roman" w:eastAsia="Times New Roman" w:hAnsi="Times New Roman" w:cs="Times New Roman"/>
+          <w:color w:val="2D3B45"/>
+          <w:sz w:val="24"/>
+          <w:szCs w:val="24"/>
+          <w:highlight w:val="yellow"/>
+        </w:rPr>
+        <w:t xml:space="preserve">, </w:t>
+      </w:r>
+      <w:r>
+        <w:rPr>
+          <w:rFonts w:ascii="Times New Roman" w:eastAsia="Times New Roman" w:hAnsi="Times New Roman" w:cs="Times New Roman"/>
+          <w:color w:val="2D3B45"/>
+          <w:sz w:val="24"/>
+          <w:szCs w:val="24"/>
+          <w:highlight w:val="yellow"/>
+        </w:rPr>
+        <w:t xml:space="preserve"> word cloud generate them from the data gathered. </w:t>
       </w:r>
     </w:p>
     <w:p>
@@ -220,40 +443,128 @@
           <w:szCs w:val="24"/>
           <w:highlight w:val="yellow"/>
         </w:rPr>
-        <w:t xml:space="preserve">Ans: I am going to use </w:t>
-      </w:r>
-      <w:r>
-        <w:rPr>
-          <w:rFonts w:ascii="Times New Roman" w:eastAsia="Times New Roman" w:hAnsi="Times New Roman" w:cs="Times New Roman"/>
-          <w:b/>
-          <w:color w:val="2D3B45"/>
-          <w:sz w:val="24"/>
-          <w:szCs w:val="24"/>
-          <w:highlight w:val="yellow"/>
-        </w:rPr>
-        <w:t xml:space="preserve">Tweepy, nltk, pickle, </w:t>
-      </w:r>
-      <w:r>
-        <w:rPr>
-          <w:rFonts w:ascii="Times New Roman" w:eastAsia="Times New Roman" w:hAnsi="Times New Roman" w:cs="Times New Roman"/>
-          <w:b/>
-          <w:color w:val="2D3B45"/>
-          <w:sz w:val="24"/>
-          <w:szCs w:val="24"/>
-          <w:highlight w:val="yellow"/>
-        </w:rPr>
-        <w:t xml:space="preserve">numpy, </w:t>
-      </w:r>
-      <w:r>
-        <w:rPr>
-          <w:rFonts w:ascii="Times New Roman" w:eastAsia="Times New Roman" w:hAnsi="Times New Roman" w:cs="Times New Roman"/>
-          <w:b/>
-          <w:color w:val="2D3B45"/>
-          <w:sz w:val="24"/>
-          <w:szCs w:val="24"/>
-          <w:highlight w:val="yellow"/>
-        </w:rPr>
-        <w:t xml:space="preserve">matplotlib </w:t>
+        <w:t>Ans: I am going to use</w:t>
+      </w:r>
+      <w:r>
+        <w:rPr>
+          <w:rFonts w:ascii="Times New Roman" w:eastAsia="Times New Roman" w:hAnsi="Times New Roman" w:cs="Times New Roman"/>
+          <w:b/>
+          <w:color w:val="2D3B45"/>
+          <w:sz w:val="24"/>
+          <w:szCs w:val="24"/>
+          <w:highlight w:val="yellow"/>
+        </w:rPr>
+        <w:t xml:space="preserve"> bs4</w:t>
+      </w:r>
+      <w:r>
+        <w:rPr>
+          <w:rFonts w:ascii="Times New Roman" w:eastAsia="Times New Roman" w:hAnsi="Times New Roman" w:cs="Times New Roman"/>
+          <w:b/>
+          <w:color w:val="2D3B45"/>
+          <w:sz w:val="24"/>
+          <w:szCs w:val="24"/>
+          <w:highlight w:val="yellow"/>
+        </w:rPr>
+        <w:t>,</w:t>
+      </w:r>
+      <w:r>
+        <w:rPr>
+          <w:rFonts w:ascii="Times New Roman" w:eastAsia="Times New Roman" w:hAnsi="Times New Roman" w:cs="Times New Roman"/>
+          <w:b/>
+          <w:color w:val="2D3B45"/>
+          <w:sz w:val="24"/>
+          <w:szCs w:val="24"/>
+          <w:highlight w:val="yellow"/>
+        </w:rPr>
+        <w:t xml:space="preserve"> requests,</w:t>
+      </w:r>
+      <w:r>
+        <w:rPr>
+          <w:rFonts w:ascii="Times New Roman" w:eastAsia="Times New Roman" w:hAnsi="Times New Roman" w:cs="Times New Roman"/>
+          <w:b/>
+          <w:color w:val="2D3B45"/>
+          <w:sz w:val="24"/>
+          <w:szCs w:val="24"/>
+          <w:highlight w:val="yellow"/>
+        </w:rPr>
+        <w:t xml:space="preserve"> nltk, </w:t>
+      </w:r>
+      <w:r>
+        <w:rPr>
+          <w:rFonts w:ascii="Times New Roman" w:eastAsia="Times New Roman" w:hAnsi="Times New Roman" w:cs="Times New Roman"/>
+          <w:b/>
+          <w:color w:val="2D3B45"/>
+          <w:sz w:val="24"/>
+          <w:szCs w:val="24"/>
+          <w:highlight w:val="yellow"/>
+        </w:rPr>
+        <w:t>collections</w:t>
+      </w:r>
+      <w:r>
+        <w:rPr>
+          <w:rFonts w:ascii="Times New Roman" w:eastAsia="Times New Roman" w:hAnsi="Times New Roman" w:cs="Times New Roman"/>
+          <w:b/>
+          <w:color w:val="2D3B45"/>
+          <w:sz w:val="24"/>
+          <w:szCs w:val="24"/>
+          <w:highlight w:val="yellow"/>
+        </w:rPr>
+        <w:t xml:space="preserve">, </w:t>
+      </w:r>
+      <w:r>
+        <w:rPr>
+          <w:rFonts w:ascii="Times New Roman" w:eastAsia="Times New Roman" w:hAnsi="Times New Roman" w:cs="Times New Roman"/>
+          <w:b/>
+          <w:color w:val="2D3B45"/>
+          <w:sz w:val="24"/>
+          <w:szCs w:val="24"/>
+          <w:highlight w:val="yellow"/>
+        </w:rPr>
+        <w:t>numpy</w:t>
+      </w:r>
+      <w:r>
+        <w:rPr>
+          <w:rFonts w:ascii="Times New Roman" w:eastAsia="Times New Roman" w:hAnsi="Times New Roman" w:cs="Times New Roman"/>
+          <w:b/>
+          <w:color w:val="2D3B45"/>
+          <w:sz w:val="24"/>
+          <w:szCs w:val="24"/>
+          <w:highlight w:val="yellow"/>
+        </w:rPr>
+        <w:t xml:space="preserve">, </w:t>
+      </w:r>
+      <w:r>
+        <w:rPr>
+          <w:rFonts w:ascii="Times New Roman" w:eastAsia="Times New Roman" w:hAnsi="Times New Roman" w:cs="Times New Roman"/>
+          <w:b/>
+          <w:color w:val="2D3B45"/>
+          <w:sz w:val="24"/>
+          <w:szCs w:val="24"/>
+          <w:highlight w:val="yellow"/>
+        </w:rPr>
+        <w:t>matplotlib</w:t>
+      </w:r>
+      <w:r>
+        <w:rPr>
+          <w:rFonts w:ascii="Times New Roman" w:eastAsia="Times New Roman" w:hAnsi="Times New Roman" w:cs="Times New Roman"/>
+          <w:b/>
+          <w:color w:val="2D3B45"/>
+          <w:sz w:val="24"/>
+          <w:szCs w:val="24"/>
+          <w:highlight w:val="yellow"/>
+        </w:rPr>
+        <w:t>, wordcloud, PIL, urllib, random</w:t>
+      </w:r>
+      <w:r>
+        <w:rPr>
+          <w:rFonts w:ascii="Times New Roman" w:eastAsia="Times New Roman" w:hAnsi="Times New Roman" w:cs="Times New Roman"/>
+          <w:b/>
+          <w:color w:val="2D3B45"/>
+          <w:sz w:val="24"/>
+          <w:szCs w:val="24"/>
+          <w:highlight w:val="yellow"/>
+        </w:rPr>
+        <w:t xml:space="preserve"> </w:t>
       </w:r>
       <w:r>
         <w:rPr>
@@ -310,56 +621,93 @@
         <w:ind w:left="375"/>
         <w:rPr>
           <w:rFonts w:ascii="Times New Roman" w:eastAsia="Times New Roman" w:hAnsi="Times New Roman" w:cs="Times New Roman"/>
-          <w:color w:val="2D3B45"/>
-          <w:sz w:val="24"/>
-          <w:szCs w:val="24"/>
-        </w:rPr>
-      </w:pPr>
-      <w:r>
-        <w:rPr>
-          <w:rFonts w:ascii="Times New Roman" w:eastAsia="Times New Roman" w:hAnsi="Times New Roman" w:cs="Times New Roman"/>
-          <w:color w:val="2D3B45"/>
-          <w:sz w:val="24"/>
-          <w:szCs w:val="24"/>
-          <w:highlight w:val="yellow"/>
-        </w:rPr>
-        <w:t xml:space="preserve">Ans: I am going to analyze between the accounts </w:t>
-      </w:r>
-      <w:r>
-        <w:rPr>
-          <w:rFonts w:ascii="Times New Roman" w:eastAsia="Times New Roman" w:hAnsi="Times New Roman" w:cs="Times New Roman"/>
-          <w:b/>
-          <w:color w:val="2D3B45"/>
-          <w:sz w:val="24"/>
-          <w:szCs w:val="24"/>
-          <w:highlight w:val="yellow"/>
-        </w:rPr>
-        <w:t>lexical diversity, Number of retweets, sentiment analysis</w:t>
-      </w:r>
-      <w:r>
-        <w:rPr>
-          <w:rFonts w:ascii="Times New Roman" w:eastAsia="Times New Roman" w:hAnsi="Times New Roman" w:cs="Times New Roman"/>
-          <w:color w:val="2D3B45"/>
-          <w:sz w:val="24"/>
-          <w:szCs w:val="24"/>
-          <w:highlight w:val="yellow"/>
-        </w:rPr>
-        <w:t xml:space="preserve">, which accounts has more </w:t>
-      </w:r>
-      <w:r>
-        <w:rPr>
-          <w:rFonts w:ascii="Times New Roman" w:eastAsia="Times New Roman" w:hAnsi="Times New Roman" w:cs="Times New Roman"/>
-          <w:b/>
-          <w:color w:val="2D3B45"/>
-          <w:sz w:val="24"/>
-          <w:szCs w:val="24"/>
-          <w:highlight w:val="yellow"/>
-        </w:rPr>
-        <w:t>average length of words</w:t>
-      </w:r>
-      <w:r>
-        <w:rPr>
-          <w:rFonts w:ascii="Times New Roman" w:eastAsia="Times New Roman" w:hAnsi="Times New Roman" w:cs="Times New Roman"/>
+          <w:b/>
+          <w:color w:val="2D3B45"/>
+          <w:sz w:val="24"/>
+          <w:szCs w:val="24"/>
+        </w:rPr>
+      </w:pPr>
+      <w:r>
+        <w:rPr>
+          <w:rFonts w:ascii="Times New Roman" w:eastAsia="Times New Roman" w:hAnsi="Times New Roman" w:cs="Times New Roman"/>
+          <w:color w:val="2D3B45"/>
+          <w:sz w:val="24"/>
+          <w:szCs w:val="24"/>
+          <w:highlight w:val="yellow"/>
+        </w:rPr>
+        <w:t xml:space="preserve">Ans: I am going to analyze between the </w:t>
+      </w:r>
+      <w:r>
+        <w:rPr>
+          <w:rFonts w:ascii="Times New Roman" w:eastAsia="Times New Roman" w:hAnsi="Times New Roman" w:cs="Times New Roman"/>
+          <w:color w:val="2D3B45"/>
+          <w:sz w:val="24"/>
+          <w:szCs w:val="24"/>
+          <w:highlight w:val="yellow"/>
+        </w:rPr>
+        <w:t xml:space="preserve">Newspapers </w:t>
+      </w:r>
+      <w:bookmarkStart w:id="0" w:name="_GoBack"/>
+      <w:bookmarkEnd w:id="0"/>
+      <w:r>
+        <w:rPr>
+          <w:rFonts w:ascii="Times New Roman" w:eastAsia="Times New Roman" w:hAnsi="Times New Roman" w:cs="Times New Roman"/>
+          <w:b/>
+          <w:color w:val="2D3B45"/>
+          <w:sz w:val="24"/>
+          <w:szCs w:val="24"/>
+          <w:highlight w:val="yellow"/>
+        </w:rPr>
+        <w:t>lexical diversity</w:t>
+      </w:r>
+      <w:r>
+        <w:rPr>
+          <w:rFonts w:ascii="Times New Roman" w:eastAsia="Times New Roman" w:hAnsi="Times New Roman" w:cs="Times New Roman"/>
+          <w:b/>
+          <w:color w:val="2D3B45"/>
+          <w:sz w:val="24"/>
+          <w:szCs w:val="24"/>
+          <w:highlight w:val="yellow"/>
+        </w:rPr>
+        <w:t xml:space="preserve">, </w:t>
+      </w:r>
+      <w:r>
+        <w:rPr>
+          <w:rFonts w:ascii="Times New Roman" w:eastAsia="Times New Roman" w:hAnsi="Times New Roman" w:cs="Times New Roman"/>
+          <w:b/>
+          <w:color w:val="2D3B45"/>
+          <w:sz w:val="24"/>
+          <w:szCs w:val="24"/>
+          <w:highlight w:val="yellow"/>
+        </w:rPr>
+        <w:t>word occurrences, sentiment analysis,</w:t>
+      </w:r>
+      <w:r>
+        <w:rPr>
+          <w:rFonts w:ascii="Times New Roman" w:eastAsia="Times New Roman" w:hAnsi="Times New Roman" w:cs="Times New Roman"/>
+          <w:b/>
+          <w:color w:val="2D3B45"/>
+          <w:sz w:val="24"/>
+          <w:szCs w:val="24"/>
+          <w:highlight w:val="yellow"/>
+        </w:rPr>
+        <w:t xml:space="preserve"> common words,</w:t>
+      </w:r>
+      <w:r>
+        <w:rPr>
+          <w:rFonts w:ascii="Times New Roman" w:eastAsia="Times New Roman" w:hAnsi="Times New Roman" w:cs="Times New Roman"/>
+          <w:b/>
+          <w:color w:val="2D3B45"/>
+          <w:sz w:val="24"/>
+          <w:szCs w:val="24"/>
+          <w:highlight w:val="yellow"/>
+        </w:rPr>
+        <w:t xml:space="preserve"> generate word cloud</w:t>
+      </w:r>
+      <w:r>
+        <w:rPr>
+          <w:rFonts w:ascii="Times New Roman" w:eastAsia="Times New Roman" w:hAnsi="Times New Roman" w:cs="Times New Roman"/>
+          <w:b/>
           <w:color w:val="2D3B45"/>
           <w:sz w:val="24"/>
           <w:szCs w:val="24"/>
@@ -414,7 +762,37 @@
           <w:szCs w:val="24"/>
           <w:highlight w:val="yellow"/>
         </w:rPr>
-        <w:t>Ans: I want to visualize my data using Barplot with error bars, scatter plot using 3d, 2d graphs, box plots.</w:t>
+        <w:t xml:space="preserve">Ans: I want to visualize my data using </w:t>
+      </w:r>
+      <w:r>
+        <w:rPr>
+          <w:rFonts w:ascii="Times New Roman" w:eastAsia="Times New Roman" w:hAnsi="Times New Roman" w:cs="Times New Roman"/>
+          <w:color w:val="2D3B45"/>
+          <w:sz w:val="24"/>
+          <w:szCs w:val="24"/>
+          <w:highlight w:val="yellow"/>
+        </w:rPr>
+        <w:t xml:space="preserve">bar graph for analyzing lexical diversity, word occurrences, and pie charts for analyzing sentiment analysis between both Newspapers. And lastly </w:t>
+      </w:r>
+      <w:r>
+        <w:rPr>
+          <w:rFonts w:ascii="Times New Roman" w:eastAsia="Times New Roman" w:hAnsi="Times New Roman" w:cs="Times New Roman"/>
+          <w:color w:val="2D3B45"/>
+          <w:sz w:val="24"/>
+          <w:szCs w:val="24"/>
+          <w:highlight w:val="yellow"/>
+        </w:rPr>
+        <w:t xml:space="preserve">generating </w:t>
+      </w:r>
+      <w:r>
+        <w:rPr>
+          <w:rFonts w:ascii="Times New Roman" w:eastAsia="Times New Roman" w:hAnsi="Times New Roman" w:cs="Times New Roman"/>
+          <w:color w:val="2D3B45"/>
+          <w:sz w:val="24"/>
+          <w:szCs w:val="24"/>
+          <w:highlight w:val="yellow"/>
+        </w:rPr>
+        <w:t>wordcloud for the words in the content of the URL’s.</w:t>
       </w:r>
     </w:p>
     <w:sectPr>

</xml_diff>